<commit_message>
📦 artefacts from testing
</commit_message>
<xml_diff>
--- a/docs/index.docx
+++ b/docs/index.docx
@@ -77,6 +77,14 @@
     <w:p>
       <w:pPr>
         <w:pStyle w:val="FirstParagraph"/>
+      </w:pPr>
+      <w:r>
+        <w:t xml:space="preserve">Some random text.</w:t>
+      </w:r>
+    </w:p>
+    <w:p>
+      <w:pPr>
+        <w:pStyle w:val="BodyText"/>
       </w:pPr>
       <w:r>
         <w:t xml:space="preserve">A reference…</w:t>

</xml_diff>